<commit_message>
paper as accepted by Frontiers in Psychiatry
</commit_message>
<xml_diff>
--- a/inst/analysis_dir/analysis/manuscript/supplemental.docx
+++ b/inst/analysis_dir/analysis/manuscript/supplemental.docx
@@ -10,7 +10,15 @@
         </w:rPr>
       </w:pPr>
       <w:r>
-        <w:t>Supplementary Material</w:t>
+        <w:t>Su</w:t>
+      </w:r>
+      <w:proofErr w:type="spellStart"/>
+      <w:r>
+        <w:t xml:space="preserve">pplementary </w:t>
+      </w:r>
+      <w:proofErr w:type="spellEnd"/>
+      <w:r>
+        <w:t>Material</w:t>
       </w:r>
     </w:p>
     <w:p>
@@ -173,12 +181,21 @@
           <w:szCs w:val="24"/>
         </w:rPr>
       </w:pPr>
+      <w:bookmarkStart w:id="0" w:name="_Hlk36275174"/>
       <w:r>
         <w:rPr>
           <w:rFonts w:cs="Times New Roman"/>
           <w:szCs w:val="24"/>
         </w:rPr>
-        <w:t>Fifthly, and finally, we excluded test results for the CFT 20-R and the CODY-M 2-4 if a participant did not complete all subtests.</w:t>
+        <w:t xml:space="preserve">Fifthly, and </w:t>
+      </w:r>
+      <w:bookmarkStart w:id="1" w:name="_Hlk10309499"/>
+      <w:r>
+        <w:rPr>
+          <w:rFonts w:cs="Times New Roman"/>
+          <w:szCs w:val="24"/>
+        </w:rPr>
+        <w:t>finally, we excluded test results for the CFT 20-R and the CODY-M 2-4 if a participant did not complete all subtests.</w:t>
       </w:r>
     </w:p>
     <w:p>
@@ -189,7 +206,6 @@
           <w:szCs w:val="24"/>
         </w:rPr>
       </w:pPr>
-      <w:bookmarkStart w:id="0" w:name="_Hlk10309499"/>
       <w:r>
         <w:rPr>
           <w:rFonts w:cs="Times New Roman"/>
@@ -203,10 +219,8 @@
           <w:rFonts w:cs="Times New Roman"/>
           <w:szCs w:val="24"/>
         </w:rPr>
-        <w:t>540</w:t>
+        <w:t>1528</w:t>
       </w:r>
-      <w:bookmarkStart w:id="1" w:name="_GoBack"/>
-      <w:bookmarkEnd w:id="1"/>
       <w:r>
         <w:rPr>
           <w:rFonts w:cs="Times New Roman"/>
@@ -219,14 +233,38 @@
           <w:rFonts w:cs="Times New Roman"/>
           <w:szCs w:val="24"/>
         </w:rPr>
-        <w:t>11.9</w:t>
+        <w:t>33.6</w:t>
       </w:r>
       <w:r>
         <w:rPr>
           <w:rFonts w:cs="Times New Roman"/>
           <w:szCs w:val="24"/>
         </w:rPr>
-        <w:t xml:space="preserve">%) cases because of implausible data. No data of parent questionnaires appeared to be </w:t>
+        <w:t>%)</w:t>
+      </w:r>
+      <w:bookmarkStart w:id="2" w:name="_GoBack"/>
+      <w:bookmarkEnd w:id="2"/>
+      <w:r>
+        <w:rPr>
+          <w:rFonts w:cs="Times New Roman"/>
+          <w:szCs w:val="24"/>
+        </w:rPr>
+        <w:t xml:space="preserve"> cases because </w:t>
+      </w:r>
+      <w:r>
+        <w:rPr>
+          <w:rFonts w:cs="Times New Roman"/>
+          <w:szCs w:val="24"/>
+        </w:rPr>
+        <w:t>of implausible data. No data of parent questionnaires appeared</w:t>
+      </w:r>
+      <w:bookmarkEnd w:id="0"/>
+      <w:r>
+        <w:rPr>
+          <w:rFonts w:cs="Times New Roman"/>
+          <w:szCs w:val="24"/>
+        </w:rPr>
+        <w:t xml:space="preserve"> to be </w:t>
       </w:r>
       <w:r>
         <w:rPr>
@@ -236,7 +274,7 @@
         <w:t>implausible.</w:t>
       </w:r>
     </w:p>
-    <w:bookmarkEnd w:id="0"/>
+    <w:bookmarkEnd w:id="1"/>
     <w:p>
       <w:pPr>
         <w:pStyle w:val="Heading1"/>
@@ -3227,7 +3265,7 @@
           <w:szCs w:val="24"/>
           <w:color w:val="000000"/>
         </w:rPr>
-        <w:t xml:space="preserve">The average intelligence quotients as well as reading, spelling, and arithmetic T-scores. The average IQ is lower for children with an isolated arithmetic disorder compared to an isolated reading or spelling disorder (M = 93.11 [95% CI = 90.06–96.15] vs. M = 101.73 [95% CI = 98.3–105.16] respectively M = 93.11 [95% CI = 90.06–96.15] vs. M = 98.3 [95% CI = 94.67–101.92]). This could be related to the fact that children with dyscalculia are known to have difficulties in visual-spatial processing (Mähler &amp; Schuchardt, 2012) and executive functions (especially inhibition of information; Deutsche Gesellschaft für Kinder- und Jugendpsychiatrie, Psychosomatik und Psychotherapie, 2018). The nonverbal intelligence test used, in significant part, draws upon these skills, which might have adversely affected the performance of children with dyscalculia.</w:t>
+        <w:t xml:space="preserve">The average intelligence quotients as well as reading, spelling, and arithmetic T-scores. The average IQ is lower for children with an isolated arithmetic disorder compared to an isolated reading or spelling disorder ( vs.  respectively  vs. ). This could be related to the fact that children with dyscalculia are known to have difficulties in visual-spatial processing (Mähler &amp; Schuchardt, 2012) and executive functions (especially inhibition of information; Deutsche Gesellschaft für Kinder- und Jugendpsychiatrie, Psychosomatik und Psychotherapie, 2018). The nonverbal intelligence test used, in significant part, draws upon these skills, which might have adversely affected the performance of children with dyscalculia.</w:t>
       </w:r>
     </w:p>
     <w:sectPr>
@@ -6124,7 +6162,7 @@
 </file>
 
 <file path=customXml/itemProps1.xml><?xml version="1.0" encoding="utf-8"?>
-<ds:datastoreItem xmlns:ds="http://schemas.openxmlformats.org/officeDocument/2006/customXml" ds:itemID="{B20E884A-1DD2-2F4F-B5B2-6FF2106DCD0D}">
+<ds:datastoreItem xmlns:ds="http://schemas.openxmlformats.org/officeDocument/2006/customXml" ds:itemID="{D96AEF56-C53C-AB4D-B37A-D1D27C2A31A6}">
   <ds:schemaRefs>
     <ds:schemaRef ds:uri="http://schemas.openxmlformats.org/officeDocument/2006/bibliography"/>
   </ds:schemaRefs>

</xml_diff>